<commit_message>
1-5 Labs are done
all labs are done finally
</commit_message>
<xml_diff>
--- a/Laboratornaya№3/Laboratornaya#3_otchet.docx
+++ b/Laboratornaya№3/Laboratornaya#3_otchet.docx
@@ -247,8 +247,6 @@
         </w:rPr>
         <w:t>№</w:t>
       </w:r>
-      <w:bookmarkStart w:id="0" w:name="_GoBack"/>
-      <w:bookmarkEnd w:id="0"/>
       <w:r>
         <w:rPr>
           <w:rFonts w:eastAsia="Calibri"/>
@@ -271,6 +269,31 @@
     <w:p>
       <w:pPr>
         <w:spacing w:line="360" w:lineRule="auto"/>
+        <w:jc w:val="center"/>
+        <w:rPr>
+          <w:rFonts w:eastAsia="Calibri"/>
+          <w:b/>
+          <w:sz w:val="32"/>
+          <w:szCs w:val="32"/>
+          <w:lang w:val="en-US"/>
+        </w:rPr>
+      </w:pPr>
+    </w:p>
+    <w:p>
+      <w:pPr>
+        <w:spacing w:line="360" w:lineRule="auto"/>
+        <w:jc w:val="center"/>
+        <w:rPr>
+          <w:rFonts w:eastAsia="Calibri"/>
+          <w:b/>
+          <w:sz w:val="32"/>
+          <w:szCs w:val="32"/>
+        </w:rPr>
+      </w:pPr>
+    </w:p>
+    <w:p>
+      <w:pPr>
+        <w:spacing w:line="360" w:lineRule="auto"/>
         <w:jc w:val="right"/>
         <w:rPr>
           <w:rFonts w:eastAsia="Times New Roman"/>
@@ -312,15 +335,6 @@
         </w:rPr>
         <w:t>Салов К.А.</w:t>
       </w:r>
-    </w:p>
-    <w:p>
-      <w:pPr>
-        <w:spacing w:line="360" w:lineRule="auto"/>
-        <w:jc w:val="right"/>
-        <w:rPr>
-          <w:rFonts w:eastAsia="Times New Roman"/>
-        </w:rPr>
-      </w:pPr>
     </w:p>
     <w:p>
       <w:pPr>
@@ -484,6 +498,7 @@
         <w:rPr>
           <w:rFonts w:eastAsia="Calibri"/>
         </w:rPr>
+        <w:lastRenderedPageBreak/>
         <w:br/>
       </w:r>
       <w:r>
@@ -1050,8 +1065,8 @@
           <w:lang w:eastAsia="ru-RU"/>
         </w:rPr>
       </w:pPr>
-      <w:bookmarkStart w:id="1" w:name="_Toc501396838"/>
-      <w:bookmarkStart w:id="2" w:name="_Toc501421678"/>
+      <w:bookmarkStart w:id="0" w:name="_Toc501396838"/>
+      <w:bookmarkStart w:id="1" w:name="_Toc501421678"/>
       <w:r>
         <w:rPr>
           <w:rFonts w:eastAsia="Times New Roman"/>
@@ -1064,8 +1079,8 @@
         <w:lastRenderedPageBreak/>
         <w:t>Цели работы</w:t>
       </w:r>
+      <w:bookmarkEnd w:id="0"/>
       <w:bookmarkEnd w:id="1"/>
-      <w:bookmarkEnd w:id="2"/>
     </w:p>
     <w:p>
       <w:pPr>
@@ -1158,8 +1173,8 @@
           <w:lang w:eastAsia="ru-RU"/>
         </w:rPr>
       </w:pPr>
-      <w:bookmarkStart w:id="3" w:name="_Toc501396840"/>
-      <w:bookmarkStart w:id="4" w:name="_Toc501421679"/>
+      <w:bookmarkStart w:id="2" w:name="_Toc501396840"/>
+      <w:bookmarkStart w:id="3" w:name="_Toc501421679"/>
       <w:r>
         <w:rPr>
           <w:rFonts w:eastAsia="Times New Roman"/>
@@ -1172,6 +1187,8 @@
         <w:lastRenderedPageBreak/>
         <w:t>Алгоритм работы</w:t>
       </w:r>
+      <w:bookmarkStart w:id="4" w:name="_GoBack"/>
+      <w:bookmarkEnd w:id="2"/>
       <w:bookmarkEnd w:id="3"/>
       <w:bookmarkEnd w:id="4"/>
     </w:p>
@@ -1179,17 +1196,26 @@
       <w:pPr>
         <w:pStyle w:val="a6"/>
       </w:pPr>
+    </w:p>
+    <w:p>
+      <w:pPr>
+        <w:pStyle w:val="1"/>
+        <w:spacing w:line="360" w:lineRule="auto"/>
+        <w:rPr>
+          <w:rStyle w:val="10"/>
+          <w:b/>
+        </w:rPr>
+      </w:pPr>
       <w:r>
         <w:rPr>
           <w:rFonts w:eastAsia="Calibri"/>
           <w:noProof/>
-          <w:lang w:val="en-US"/>
         </w:rPr>
         <w:drawing>
-          <wp:inline distT="0" distB="0" distL="0" distR="0" wp14:anchorId="0C87BBBF" wp14:editId="4E3A4A2E">
-            <wp:extent cx="2714625" cy="8198386"/>
+          <wp:inline distT="0" distB="0" distL="0" distR="0">
+            <wp:extent cx="3606800" cy="7735065"/>
             <wp:effectExtent l="0" t="0" r="0" b="0"/>
-            <wp:docPr id="1" name="Рисунок 1" descr="D:\Downloads\Untitled Diagram.png"/>
+            <wp:docPr id="2" name="Рисунок 2" descr="D:\Downloads\33.png"/>
             <wp:cNvGraphicFramePr>
               <a:graphicFrameLocks xmlns:a="http://schemas.openxmlformats.org/drawingml/2006/main" noChangeAspect="1"/>
             </wp:cNvGraphicFramePr>
@@ -1197,7 +1223,7 @@
               <a:graphicData uri="http://schemas.openxmlformats.org/drawingml/2006/picture">
                 <pic:pic xmlns:pic="http://schemas.openxmlformats.org/drawingml/2006/picture">
                   <pic:nvPicPr>
-                    <pic:cNvPr id="0" name="Picture 1" descr="D:\Downloads\Untitled Diagram.png"/>
+                    <pic:cNvPr id="0" name="Picture 7" descr="D:\Downloads\33.png"/>
                     <pic:cNvPicPr>
                       <a:picLocks noChangeAspect="1" noChangeArrowheads="1"/>
                     </pic:cNvPicPr>
@@ -1218,7 +1244,7 @@
                   <pic:spPr bwMode="auto">
                     <a:xfrm>
                       <a:off x="0" y="0"/>
-                      <a:ext cx="2720054" cy="8214782"/>
+                      <a:ext cx="3610498" cy="7742996"/>
                     </a:xfrm>
                     <a:prstGeom prst="rect">
                       <a:avLst/>
@@ -1234,16 +1260,6 @@
           </wp:inline>
         </w:drawing>
       </w:r>
-    </w:p>
-    <w:p>
-      <w:pPr>
-        <w:pStyle w:val="1"/>
-        <w:spacing w:line="360" w:lineRule="auto"/>
-        <w:rPr>
-          <w:rStyle w:val="10"/>
-          <w:b/>
-        </w:rPr>
-      </w:pPr>
       <w:r>
         <w:rPr>
           <w:rFonts w:eastAsia="Calibri"/>
@@ -4771,7 +4787,7 @@
           <w:rPr>
             <w:noProof/>
           </w:rPr>
-          <w:t>10</w:t>
+          <w:t>5</w:t>
         </w:r>
         <w:r>
           <w:fldChar w:fldCharType="end"/>
@@ -5771,7 +5787,7 @@
 </file>
 
 <file path=customXml/itemProps1.xml><?xml version="1.0" encoding="utf-8"?>
-<ds:datastoreItem xmlns:ds="http://schemas.openxmlformats.org/officeDocument/2006/customXml" ds:itemID="{093805F7-87F0-4FFC-A7A3-906C5592E533}">
+<ds:datastoreItem xmlns:ds="http://schemas.openxmlformats.org/officeDocument/2006/customXml" ds:itemID="{618B17A3-36BE-4B0B-BC83-4C9602BC15E5}">
   <ds:schemaRefs>
     <ds:schemaRef ds:uri="http://schemas.openxmlformats.org/officeDocument/2006/bibliography"/>
   </ds:schemaRefs>

</xml_diff>